<commit_message>
Update documentation with enterprise features
- FeaturesGuide: Add Enterprise category with 5 features (Workspaces,
  Approval Workflows, Audit Logs, SSO/SAML, White-labeling)
- UserGuide: Add Enterprise Features section with detailed documentation
- FeatureGrid: Add Enterprise Suite card, update to 7 Pro Tools
- PowerFeatures: Add Enterprise Suite with security/compliance demo

🤖 Generated with [Claude Code](https://claude.com/claude-code)

Co-Authored-By: Claude Opus 4.5 <noreply@anthropic.com>
</commit_message>
<xml_diff>
--- a/enhancements/Lumina enhancements 1-5-26.docx
+++ b/enhancements/Lumina enhancements 1-5-26.docx
@@ -78,15 +78,7 @@
     </w:p>
     <w:p>
       <w:r>
-        <w:t xml:space="preserve">  | Magic Resize          | Auto-adapt designs to multiple formats (Story, Post, </w:t>
-      </w:r>
-      <w:proofErr w:type="gramStart"/>
-      <w:r>
-        <w:t>Banner)  |</w:t>
-      </w:r>
-      <w:proofErr w:type="gramEnd"/>
-      <w:r>
-        <w:t xml:space="preserve"> Medium     |</w:t>
+        <w:t xml:space="preserve">  | Magic Resize          | Auto-adapt designs to multiple formats (Story, Post, Banner)  | Medium     |</w:t>
       </w:r>
     </w:p>
     <w:p>
@@ -97,15 +89,7 @@
     <w:p>
       <w:r>
         <w:lastRenderedPageBreak/>
-        <w:t xml:space="preserve">  | Scheduled </w:t>
-      </w:r>
-      <w:proofErr w:type="gramStart"/>
-      <w:r>
-        <w:t>Publishing  |</w:t>
-      </w:r>
-      <w:proofErr w:type="gramEnd"/>
-      <w:r>
-        <w:t xml:space="preserve"> Queue content with calendar view and optimal time suggestions | Medium     |</w:t>
+        <w:t xml:space="preserve">  | Scheduled Publishing  | Queue content with calendar view and optimal time suggestions | Medium     |</w:t>
       </w:r>
     </w:p>
     <w:p/>
@@ -127,23 +111,7 @@
     </w:p>
     <w:p>
       <w:r>
-        <w:t xml:space="preserve">  | Keyboard Shortcuts V2 | Vim-style commands, custom </w:t>
-      </w:r>
-      <w:proofErr w:type="spellStart"/>
-      <w:r>
-        <w:t>keybindings</w:t>
-      </w:r>
-      <w:proofErr w:type="spellEnd"/>
-      <w:r>
-        <w:t xml:space="preserve">, macro </w:t>
-      </w:r>
-      <w:proofErr w:type="gramStart"/>
-      <w:r>
-        <w:t>recording  |</w:t>
-      </w:r>
-      <w:proofErr w:type="gramEnd"/>
-      <w:r>
-        <w:t xml:space="preserve"> Low        |</w:t>
+        <w:t xml:space="preserve">  | Keyboard Shortcuts V2 | Vim-style commands, custom keybindings, macro recording  | Low        |</w:t>
       </w:r>
     </w:p>
     <w:p>
@@ -186,7 +154,14 @@
           <w:b/>
           <w:bCs/>
         </w:rPr>
-        <w:t xml:space="preserve"> **STILL NEED TO COMPLETE AS OF 1-5-26</w:t>
+        <w:t xml:space="preserve"> **</w:t>
+      </w:r>
+      <w:r>
+        <w:rPr>
+          <w:b/>
+          <w:bCs/>
+        </w:rPr>
+        <w:t>done</w:t>
       </w:r>
     </w:p>
     <w:p>

</xml_diff>